<commit_message>
change 2 in test.docx
</commit_message>
<xml_diff>
--- a/test.docx
+++ b/test.docx
@@ -9,9 +9,19 @@
       <w:r>
         <w:t>1</w:t>
       </w:r>
+    </w:p>
+    <w:p/>
+    <w:p>
+      <w:r>
+        <w:t>Made some changes.</w:t>
+      </w:r>
+      <w:r>
+        <w:t>2</w:t>
+      </w:r>
       <w:bookmarkStart w:id="0" w:name="_GoBack"/>
       <w:bookmarkEnd w:id="0"/>
     </w:p>
+    <w:p/>
     <w:sectPr>
       <w:pgSz w:w="12240" w:h="15840"/>
       <w:pgMar w:top="1440" w:right="1440" w:bottom="1440" w:left="1440" w:header="720" w:footer="720" w:gutter="0"/>

</xml_diff>

<commit_message>
change 3 in test.docx
</commit_message>
<xml_diff>
--- a/test.docx
+++ b/test.docx
@@ -13,15 +13,16 @@
     <w:p/>
     <w:p>
       <w:r>
-        <w:t>Made some changes.</w:t>
+        <w:t>Made some changes.2</w:t>
       </w:r>
+    </w:p>
+    <w:p>
       <w:r>
-        <w:t>2</w:t>
+        <w:t>Made some change 3.</w:t>
       </w:r>
       <w:bookmarkStart w:id="0" w:name="_GoBack"/>
       <w:bookmarkEnd w:id="0"/>
     </w:p>
-    <w:p/>
     <w:sectPr>
       <w:pgSz w:w="12240" w:h="15840"/>
       <w:pgMar w:top="1440" w:right="1440" w:bottom="1440" w:left="1440" w:header="720" w:footer="720" w:gutter="0"/>

</xml_diff>